<commit_message>
documentation need images of work
</commit_message>
<xml_diff>
--- a/docs/Описание программы лб 1.docx
+++ b/docs/Описание программы лб 1.docx
@@ -120,16 +120,16 @@
           <w:bCs/>
           <w:lang w:val="ru-RU"/>
         </w:rPr>
-        <w:t>Теоретическое описание разработки</w:t>
-      </w:r>
-      <w:r>
-        <w:rPr>
-          <w:rFonts w:ascii="Times New Roman" w:hAnsi="Times New Roman" w:cs="Times New Roman"/>
-          <w:b/>
-          <w:bCs/>
-          <w:lang w:val="ru-RU"/>
-        </w:rPr>
-        <w:t xml:space="preserve"> и постановка задачи</w:t>
+        <w:t>П</w:t>
+      </w:r>
+      <w:r>
+        <w:rPr>
+          <w:rFonts w:ascii="Times New Roman" w:hAnsi="Times New Roman" w:cs="Times New Roman"/>
+          <w:b/>
+          <w:bCs/>
+          <w:lang w:val="ru-RU"/>
+        </w:rPr>
+        <w:t>остановка задачи</w:t>
       </w:r>
       <w:r>
         <w:rPr>

</xml_diff>